<commit_message>
manual de usuario final
</commit_message>
<xml_diff>
--- a/Manuales/Manual de usuario.docx
+++ b/Manuales/Manual de usuario.docx
@@ -7,22 +7,17 @@
         <w:jc w:val="center"/>
         <w:rPr>
           <w:rFonts w:ascii="Arial" w:hAnsi="Arial" w:cs="Arial"/>
-          <w:sz w:val="24"/>
-        </w:rPr>
-      </w:pPr>
-      <w:r>
-        <w:rPr>
-          <w:rFonts w:ascii="Arial" w:hAnsi="Arial" w:cs="Arial"/>
-          <w:sz w:val="24"/>
-        </w:rPr>
-        <w:t>Árboles como listas generalizadas – Manual d</w:t>
-      </w:r>
-      <w:r>
-        <w:rPr>
-          <w:rFonts w:ascii="Arial" w:hAnsi="Arial" w:cs="Arial"/>
-          <w:sz w:val="24"/>
-        </w:rPr>
-        <w:t>e usuario</w:t>
+          <w:b/>
+          <w:sz w:val="24"/>
+        </w:rPr>
+      </w:pPr>
+      <w:r>
+        <w:rPr>
+          <w:rFonts w:ascii="Arial" w:hAnsi="Arial" w:cs="Arial"/>
+          <w:b/>
+          <w:sz w:val="24"/>
+        </w:rPr>
+        <w:t>Árboles como listas generalizadas – Manual de usuario</w:t>
       </w:r>
     </w:p>
     <w:p>
@@ -63,23 +58,7 @@
           <w:rFonts w:ascii="Arial" w:hAnsi="Arial" w:cs="Arial"/>
           <w:sz w:val="24"/>
         </w:rPr>
-        <w:t xml:space="preserve">Para instalar </w:t>
-      </w:r>
-      <w:r>
-        <w:rPr>
-          <w:rFonts w:ascii="Arial" w:hAnsi="Arial" w:cs="Arial"/>
-          <w:sz w:val="24"/>
-        </w:rPr>
-        <w:t xml:space="preserve">la aplicación </w:t>
-      </w:r>
-      <w:bookmarkStart w:id="0" w:name="_GoBack"/>
-      <w:bookmarkEnd w:id="0"/>
-      <w:r>
-        <w:rPr>
-          <w:rFonts w:ascii="Arial" w:hAnsi="Arial" w:cs="Arial"/>
-          <w:sz w:val="24"/>
-        </w:rPr>
-        <w:t xml:space="preserve">debes de descargarlo desde el repositorio de GitHub </w:t>
+        <w:t xml:space="preserve">Para instalar la aplicación debes de descargarlo desde el repositorio de GitHub </w:t>
       </w:r>
       <w:hyperlink r:id="rId4" w:history="1">
         <w:r>
@@ -141,13 +120,16 @@
       </w:pPr>
       <w:r>
         <w:rPr>
+          <w:rFonts w:ascii="Arial" w:hAnsi="Arial" w:cs="Arial"/>
+          <w:b/>
           <w:noProof/>
+          <w:sz w:val="24"/>
         </w:rPr>
         <w:drawing>
-          <wp:inline distT="0" distB="0" distL="0" distR="0" wp14:anchorId="2B4B2CD4" wp14:editId="7E0382B9">
-            <wp:extent cx="5612130" cy="2054860"/>
-            <wp:effectExtent l="0" t="0" r="7620" b="2540"/>
-            <wp:docPr id="3" name="Imagen 3"/>
+          <wp:inline distT="0" distB="0" distL="0" distR="0" wp14:anchorId="4283552C" wp14:editId="45715235">
+            <wp:extent cx="6385521" cy="3085107"/>
+            <wp:effectExtent l="0" t="0" r="0" b="1270"/>
+            <wp:docPr id="1" name="Imagen 1"/>
             <wp:cNvGraphicFramePr>
               <a:graphicFrameLocks xmlns:a="http://schemas.openxmlformats.org/drawingml/2006/main" noChangeAspect="1"/>
             </wp:cNvGraphicFramePr>
@@ -167,7 +149,7 @@
                   <pic:spPr>
                     <a:xfrm>
                       <a:off x="0" y="0"/>
-                      <a:ext cx="5612130" cy="2054860"/>
+                      <a:ext cx="6401280" cy="3092721"/>
                     </a:xfrm>
                     <a:prstGeom prst="rect">
                       <a:avLst/>
@@ -216,10 +198,10 @@
           <w:noProof/>
         </w:rPr>
         <w:drawing>
-          <wp:inline distT="0" distB="0" distL="0" distR="0" wp14:anchorId="67BAFEDF" wp14:editId="0BD0A108">
-            <wp:extent cx="5612130" cy="2014220"/>
-            <wp:effectExtent l="0" t="0" r="7620" b="5080"/>
-            <wp:docPr id="5" name="Imagen 5"/>
+          <wp:inline distT="0" distB="0" distL="0" distR="0" wp14:anchorId="7E3FE1F6" wp14:editId="26623FB7">
+            <wp:extent cx="5987333" cy="2530288"/>
+            <wp:effectExtent l="0" t="0" r="0" b="3810"/>
+            <wp:docPr id="3" name="Imagen 3"/>
             <wp:cNvGraphicFramePr>
               <a:graphicFrameLocks xmlns:a="http://schemas.openxmlformats.org/drawingml/2006/main" noChangeAspect="1"/>
             </wp:cNvGraphicFramePr>
@@ -239,7 +221,7 @@
                   <pic:spPr>
                     <a:xfrm>
                       <a:off x="0" y="0"/>
-                      <a:ext cx="5612130" cy="2014220"/>
+                      <a:ext cx="6017461" cy="2543020"/>
                     </a:xfrm>
                     <a:prstGeom prst="rect">
                       <a:avLst/>
@@ -264,6 +246,36 @@
       <w:pPr>
         <w:rPr>
           <w:rFonts w:ascii="Arial" w:hAnsi="Arial" w:cs="Arial"/>
+          <w:sz w:val="24"/>
+        </w:rPr>
+      </w:pPr>
+      <w:r>
+        <w:rPr>
+          <w:rFonts w:ascii="Arial" w:hAnsi="Arial" w:cs="Arial"/>
+          <w:sz w:val="24"/>
+        </w:rPr>
+        <w:t xml:space="preserve">Luego bastara con abrir el archivo index.html mostrado en la imagen anterior para iniciar </w:t>
+      </w:r>
+      <w:r>
+        <w:rPr>
+          <w:rFonts w:ascii="Arial" w:hAnsi="Arial" w:cs="Arial"/>
+          <w:sz w:val="24"/>
+        </w:rPr>
+        <w:t>la aplicación</w:t>
+      </w:r>
+      <w:r>
+        <w:rPr>
+          <w:rFonts w:ascii="Arial" w:hAnsi="Arial" w:cs="Arial"/>
+          <w:sz w:val="24"/>
+        </w:rPr>
+        <w:t>.</w:t>
+      </w:r>
+    </w:p>
+    <w:p>
+      <w:pPr>
+        <w:jc w:val="center"/>
+        <w:rPr>
+          <w:rFonts w:ascii="Arial" w:hAnsi="Arial" w:cs="Arial"/>
           <w:b/>
           <w:sz w:val="24"/>
         </w:rPr>
@@ -271,9 +283,331 @@
       <w:r>
         <w:rPr>
           <w:rFonts w:ascii="Arial" w:hAnsi="Arial" w:cs="Arial"/>
-          <w:sz w:val="24"/>
-        </w:rPr>
-        <w:t>Luego bastara con abrir el archivo index.html mostrado en la imagen anterior para iniciar el juego.</w:t>
+          <w:b/>
+          <w:sz w:val="24"/>
+        </w:rPr>
+        <w:lastRenderedPageBreak/>
+        <w:t>Instrucciones de uso</w:t>
+      </w:r>
+    </w:p>
+    <w:p>
+      <w:pPr>
+        <w:jc w:val="center"/>
+        <w:rPr>
+          <w:rFonts w:ascii="Arial" w:hAnsi="Arial" w:cs="Arial"/>
+          <w:sz w:val="24"/>
+        </w:rPr>
+      </w:pPr>
+      <w:r>
+        <w:rPr>
+          <w:rFonts w:ascii="Arial" w:hAnsi="Arial" w:cs="Arial"/>
+          <w:sz w:val="24"/>
+        </w:rPr>
+        <w:t xml:space="preserve">A </w:t>
+      </w:r>
+      <w:proofErr w:type="gramStart"/>
+      <w:r>
+        <w:rPr>
+          <w:rFonts w:ascii="Arial" w:hAnsi="Arial" w:cs="Arial"/>
+          <w:sz w:val="24"/>
+        </w:rPr>
+        <w:t>continuación</w:t>
+      </w:r>
+      <w:proofErr w:type="gramEnd"/>
+      <w:r>
+        <w:rPr>
+          <w:rFonts w:ascii="Arial" w:hAnsi="Arial" w:cs="Arial"/>
+          <w:sz w:val="24"/>
+        </w:rPr>
+        <w:t xml:space="preserve"> se describirá brevemente como usar la aplicación, para información mas detallada hacer click en el botón de instrucciones.</w:t>
+      </w:r>
+    </w:p>
+    <w:p>
+      <w:pPr>
+        <w:rPr>
+          <w:rFonts w:ascii="Arial" w:hAnsi="Arial" w:cs="Arial"/>
+          <w:sz w:val="24"/>
+        </w:rPr>
+      </w:pPr>
+      <w:r>
+        <w:rPr>
+          <w:rFonts w:ascii="Arial" w:hAnsi="Arial" w:cs="Arial"/>
+          <w:sz w:val="24"/>
+        </w:rPr>
+        <w:t>Luego de iniciar la aplicación, se mostrará la siguiente pantalla:</w:t>
+      </w:r>
+    </w:p>
+    <w:p>
+      <w:pPr>
+        <w:rPr>
+          <w:rFonts w:ascii="Arial" w:hAnsi="Arial" w:cs="Arial"/>
+          <w:sz w:val="24"/>
+        </w:rPr>
+      </w:pPr>
+      <w:r>
+        <w:rPr>
+          <w:rFonts w:ascii="Arial" w:hAnsi="Arial" w:cs="Arial"/>
+          <w:sz w:val="24"/>
+        </w:rPr>
+        <w:drawing>
+          <wp:inline distT="0" distB="0" distL="0" distR="0" wp14:anchorId="00E33929" wp14:editId="408E4C77">
+            <wp:extent cx="5928039" cy="2949934"/>
+            <wp:effectExtent l="0" t="0" r="0" b="3175"/>
+            <wp:docPr id="4" name="Imagen 4"/>
+            <wp:cNvGraphicFramePr>
+              <a:graphicFrameLocks xmlns:a="http://schemas.openxmlformats.org/drawingml/2006/main" noChangeAspect="1"/>
+            </wp:cNvGraphicFramePr>
+            <a:graphic xmlns:a="http://schemas.openxmlformats.org/drawingml/2006/main">
+              <a:graphicData uri="http://schemas.openxmlformats.org/drawingml/2006/picture">
+                <pic:pic xmlns:pic="http://schemas.openxmlformats.org/drawingml/2006/picture">
+                  <pic:nvPicPr>
+                    <pic:cNvPr id="1" name=""/>
+                    <pic:cNvPicPr/>
+                  </pic:nvPicPr>
+                  <pic:blipFill>
+                    <a:blip r:embed="rId7"/>
+                    <a:stretch>
+                      <a:fillRect/>
+                    </a:stretch>
+                  </pic:blipFill>
+                  <pic:spPr>
+                    <a:xfrm>
+                      <a:off x="0" y="0"/>
+                      <a:ext cx="5934255" cy="2953027"/>
+                    </a:xfrm>
+                    <a:prstGeom prst="rect">
+                      <a:avLst/>
+                    </a:prstGeom>
+                  </pic:spPr>
+                </pic:pic>
+              </a:graphicData>
+            </a:graphic>
+          </wp:inline>
+        </w:drawing>
+      </w:r>
+    </w:p>
+    <w:p>
+      <w:pPr>
+        <w:rPr>
+          <w:rFonts w:ascii="Arial" w:hAnsi="Arial" w:cs="Arial"/>
+          <w:sz w:val="24"/>
+        </w:rPr>
+      </w:pPr>
+      <w:r>
+        <w:rPr>
+          <w:rFonts w:ascii="Arial" w:hAnsi="Arial" w:cs="Arial"/>
+          <w:sz w:val="24"/>
+        </w:rPr>
+        <w:t xml:space="preserve">En esta se le solicitara que ingrese la hilera de átomos, paréntesis y comas con la cual se construirá un árbol, (para ver detalles de como construir la hilera revisar el botón “instrucciones”) tenga en cuenta que un árbol vacío no está definido, por lo que no puede ingresar hileras correspondientes a un árbol de este tipo. Luego de escribir su hilera, haga click en el botón ingresar ubicado a un lado de la barra, a continuación, se cargará una pantalla con los datos principales de su árbol (altura, grado y numero de hojas): </w:t>
+      </w:r>
+    </w:p>
+    <w:p>
+      <w:pPr>
+        <w:rPr>
+          <w:rFonts w:ascii="Arial" w:hAnsi="Arial" w:cs="Arial"/>
+          <w:sz w:val="24"/>
+        </w:rPr>
+      </w:pPr>
+      <w:r>
+        <w:rPr>
+          <w:rFonts w:ascii="Arial" w:hAnsi="Arial" w:cs="Arial"/>
+          <w:sz w:val="24"/>
+        </w:rPr>
+        <w:drawing>
+          <wp:inline distT="0" distB="0" distL="0" distR="0" wp14:anchorId="5214291C" wp14:editId="5E8FFEF1">
+            <wp:extent cx="5612130" cy="2435225"/>
+            <wp:effectExtent l="0" t="0" r="7620" b="3175"/>
+            <wp:docPr id="6" name="Imagen 6"/>
+            <wp:cNvGraphicFramePr>
+              <a:graphicFrameLocks xmlns:a="http://schemas.openxmlformats.org/drawingml/2006/main" noChangeAspect="1"/>
+            </wp:cNvGraphicFramePr>
+            <a:graphic xmlns:a="http://schemas.openxmlformats.org/drawingml/2006/main">
+              <a:graphicData uri="http://schemas.openxmlformats.org/drawingml/2006/picture">
+                <pic:pic xmlns:pic="http://schemas.openxmlformats.org/drawingml/2006/picture">
+                  <pic:nvPicPr>
+                    <pic:cNvPr id="1" name=""/>
+                    <pic:cNvPicPr/>
+                  </pic:nvPicPr>
+                  <pic:blipFill>
+                    <a:blip r:embed="rId8"/>
+                    <a:stretch>
+                      <a:fillRect/>
+                    </a:stretch>
+                  </pic:blipFill>
+                  <pic:spPr>
+                    <a:xfrm>
+                      <a:off x="0" y="0"/>
+                      <a:ext cx="5612130" cy="2435225"/>
+                    </a:xfrm>
+                    <a:prstGeom prst="rect">
+                      <a:avLst/>
+                    </a:prstGeom>
+                  </pic:spPr>
+                </pic:pic>
+              </a:graphicData>
+            </a:graphic>
+          </wp:inline>
+        </w:drawing>
+      </w:r>
+    </w:p>
+    <w:p>
+      <w:pPr>
+        <w:rPr>
+          <w:rFonts w:ascii="Arial" w:hAnsi="Arial" w:cs="Arial"/>
+          <w:sz w:val="24"/>
+        </w:rPr>
+      </w:pPr>
+      <w:r>
+        <w:rPr>
+          <w:rFonts w:ascii="Arial" w:hAnsi="Arial" w:cs="Arial"/>
+          <w:sz w:val="24"/>
+        </w:rPr>
+        <w:lastRenderedPageBreak/>
+        <w:t>Además, aparecerá en pantalla una barra para buscar un dato, si ingresa un dato mediante esta barra</w:t>
+      </w:r>
+      <w:r>
+        <w:rPr>
+          <w:rFonts w:ascii="Arial" w:hAnsi="Arial" w:cs="Arial"/>
+          <w:sz w:val="24"/>
+        </w:rPr>
+        <w:t xml:space="preserve"> y hace click en buscar, la aplicación buscara el dato correspondiente y mostrara la información (grado, nivel y ancestros) del mismo en caso de encontrarlo, de lo contrario le informara que no se encontraron coincidencias:</w:t>
+      </w:r>
+    </w:p>
+    <w:p>
+      <w:pPr>
+        <w:rPr>
+          <w:rFonts w:ascii="Arial" w:hAnsi="Arial" w:cs="Arial"/>
+          <w:sz w:val="24"/>
+        </w:rPr>
+      </w:pPr>
+      <w:r>
+        <w:rPr>
+          <w:rFonts w:ascii="Arial" w:hAnsi="Arial" w:cs="Arial"/>
+          <w:sz w:val="24"/>
+        </w:rPr>
+        <w:drawing>
+          <wp:inline distT="0" distB="0" distL="0" distR="0" wp14:anchorId="32C18DE1" wp14:editId="32629218">
+            <wp:extent cx="5612130" cy="2429510"/>
+            <wp:effectExtent l="0" t="0" r="7620" b="8890"/>
+            <wp:docPr id="7" name="Imagen 7"/>
+            <wp:cNvGraphicFramePr>
+              <a:graphicFrameLocks xmlns:a="http://schemas.openxmlformats.org/drawingml/2006/main" noChangeAspect="1"/>
+            </wp:cNvGraphicFramePr>
+            <a:graphic xmlns:a="http://schemas.openxmlformats.org/drawingml/2006/main">
+              <a:graphicData uri="http://schemas.openxmlformats.org/drawingml/2006/picture">
+                <pic:pic xmlns:pic="http://schemas.openxmlformats.org/drawingml/2006/picture">
+                  <pic:nvPicPr>
+                    <pic:cNvPr id="1" name=""/>
+                    <pic:cNvPicPr/>
+                  </pic:nvPicPr>
+                  <pic:blipFill>
+                    <a:blip r:embed="rId9"/>
+                    <a:stretch>
+                      <a:fillRect/>
+                    </a:stretch>
+                  </pic:blipFill>
+                  <pic:spPr>
+                    <a:xfrm>
+                      <a:off x="0" y="0"/>
+                      <a:ext cx="5612130" cy="2429510"/>
+                    </a:xfrm>
+                    <a:prstGeom prst="rect">
+                      <a:avLst/>
+                    </a:prstGeom>
+                  </pic:spPr>
+                </pic:pic>
+              </a:graphicData>
+            </a:graphic>
+          </wp:inline>
+        </w:drawing>
+      </w:r>
+    </w:p>
+    <w:p>
+      <w:pPr>
+        <w:rPr>
+          <w:rFonts w:ascii="Arial" w:hAnsi="Arial" w:cs="Arial"/>
+          <w:sz w:val="24"/>
+        </w:rPr>
+      </w:pPr>
+      <w:r>
+        <w:rPr>
+          <w:rFonts w:ascii="Arial" w:hAnsi="Arial" w:cs="Arial"/>
+          <w:sz w:val="24"/>
+        </w:rPr>
+        <w:drawing>
+          <wp:inline distT="0" distB="0" distL="0" distR="0" wp14:anchorId="60078201" wp14:editId="0854D96C">
+            <wp:extent cx="5612130" cy="2458085"/>
+            <wp:effectExtent l="0" t="0" r="7620" b="0"/>
+            <wp:docPr id="8" name="Imagen 8"/>
+            <wp:cNvGraphicFramePr>
+              <a:graphicFrameLocks xmlns:a="http://schemas.openxmlformats.org/drawingml/2006/main" noChangeAspect="1"/>
+            </wp:cNvGraphicFramePr>
+            <a:graphic xmlns:a="http://schemas.openxmlformats.org/drawingml/2006/main">
+              <a:graphicData uri="http://schemas.openxmlformats.org/drawingml/2006/picture">
+                <pic:pic xmlns:pic="http://schemas.openxmlformats.org/drawingml/2006/picture">
+                  <pic:nvPicPr>
+                    <pic:cNvPr id="1" name=""/>
+                    <pic:cNvPicPr/>
+                  </pic:nvPicPr>
+                  <pic:blipFill>
+                    <a:blip r:embed="rId10"/>
+                    <a:stretch>
+                      <a:fillRect/>
+                    </a:stretch>
+                  </pic:blipFill>
+                  <pic:spPr>
+                    <a:xfrm>
+                      <a:off x="0" y="0"/>
+                      <a:ext cx="5612130" cy="2458085"/>
+                    </a:xfrm>
+                    <a:prstGeom prst="rect">
+                      <a:avLst/>
+                    </a:prstGeom>
+                  </pic:spPr>
+                </pic:pic>
+              </a:graphicData>
+            </a:graphic>
+          </wp:inline>
+        </w:drawing>
+      </w:r>
+    </w:p>
+    <w:p>
+      <w:pPr>
+        <w:rPr>
+          <w:rFonts w:ascii="Arial" w:hAnsi="Arial" w:cs="Arial"/>
+          <w:sz w:val="24"/>
+        </w:rPr>
+      </w:pPr>
+      <w:r>
+        <w:rPr>
+          <w:rFonts w:ascii="Arial" w:hAnsi="Arial" w:cs="Arial"/>
+          <w:sz w:val="24"/>
+        </w:rPr>
+        <w:t>Para mas información, consulte la sección 2 del botón de instrucciones.</w:t>
+      </w:r>
+    </w:p>
+    <w:p>
+      <w:pPr>
+        <w:rPr>
+          <w:rFonts w:ascii="Arial" w:hAnsi="Arial" w:cs="Arial"/>
+          <w:sz w:val="24"/>
+        </w:rPr>
+      </w:pPr>
+      <w:r>
+        <w:rPr>
+          <w:rFonts w:ascii="Arial" w:hAnsi="Arial" w:cs="Arial"/>
+          <w:sz w:val="24"/>
+        </w:rPr>
+        <w:t>Si desea ingresar un nuevo árbol</w:t>
+      </w:r>
+      <w:bookmarkStart w:id="0" w:name="_GoBack"/>
+      <w:bookmarkEnd w:id="0"/>
+      <w:r>
+        <w:rPr>
+          <w:rFonts w:ascii="Arial" w:hAnsi="Arial" w:cs="Arial"/>
+          <w:sz w:val="24"/>
+        </w:rPr>
+        <w:t>, repita las instrucciones desde el principio</w:t>
       </w:r>
     </w:p>
     <w:sectPr>

</xml_diff>